<commit_message>
added dry pdf and fixed q3 on dry
</commit_message>
<xml_diff>
--- a/תרגיל בית 1.docx
+++ b/תרגיל בית 1.docx
@@ -2337,7 +2337,26 @@
                 <w:sz w:val="20"/>
                 <w:szCs w:val="20"/>
               </w:rPr>
-              <w:t xml:space="preserve">   ___b__, %</w:t>
+              <w:t xml:space="preserve">   </w:t>
+            </w:r>
+            <w:r>
+              <w:rPr>
+                <w:rFonts w:ascii="Consolas" w:eastAsia="Consolas" w:hAnsi="Consolas" w:cs="Consolas"/>
+                <w:b/>
+                <w:bCs/>
+                <w:sz w:val="20"/>
+                <w:szCs w:val="20"/>
+                <w:u w:val="single"/>
+              </w:rPr>
+              <w:t>___b__,</w:t>
+            </w:r>
+            <w:r>
+              <w:rPr>
+                <w:rFonts w:ascii="Consolas" w:eastAsia="Consolas" w:hAnsi="Consolas" w:cs="Consolas"/>
+                <w:sz w:val="20"/>
+                <w:szCs w:val="20"/>
+              </w:rPr>
+              <w:t xml:space="preserve"> %</w:t>
             </w:r>
             <w:proofErr w:type="spellStart"/>
             <w:r>
@@ -2382,6 +2401,8 @@
             <w:r>
               <w:rPr>
                 <w:rFonts w:ascii="Consolas" w:eastAsia="Consolas" w:hAnsi="Consolas" w:cs="Consolas"/>
+                <w:b/>
+                <w:bCs/>
                 <w:sz w:val="20"/>
                 <w:szCs w:val="20"/>
                 <w:u w:val="single"/>
@@ -2391,6 +2412,8 @@
             <w:r>
               <w:rPr>
                 <w:rFonts w:ascii="Consolas" w:eastAsia="Consolas" w:hAnsi="Consolas" w:cs="Consolas"/>
+                <w:b/>
+                <w:bCs/>
                 <w:color w:val="FF0000"/>
                 <w:sz w:val="20"/>
                 <w:szCs w:val="20"/>
@@ -2402,6 +2425,8 @@
             <w:r>
               <w:rPr>
                 <w:rFonts w:ascii="Consolas" w:eastAsia="Consolas" w:hAnsi="Consolas" w:cs="Consolas"/>
+                <w:b/>
+                <w:bCs/>
                 <w:color w:val="FF0000"/>
                 <w:sz w:val="20"/>
                 <w:szCs w:val="20"/>
@@ -2413,42 +2438,31 @@
             <w:r>
               <w:rPr>
                 <w:rFonts w:ascii="Consolas" w:eastAsia="Consolas" w:hAnsi="Consolas" w:cs="Consolas"/>
+                <w:b/>
+                <w:bCs/>
                 <w:sz w:val="20"/>
                 <w:szCs w:val="20"/>
                 <w:u w:val="single"/>
               </w:rPr>
-              <w:t>__,</w:t>
-            </w:r>
-            <w:r>
-              <w:rPr>
-                <w:rFonts w:ascii="Consolas" w:eastAsia="Consolas" w:hAnsi="Consolas" w:cs="Consolas"/>
-                <w:sz w:val="20"/>
-                <w:szCs w:val="20"/>
-              </w:rPr>
-              <w:t xml:space="preserve"> </w:t>
-            </w:r>
-            <w:r>
-              <w:rPr>
-                <w:rFonts w:ascii="Consolas" w:eastAsia="Consolas" w:hAnsi="Consolas" w:cs="Consolas"/>
+              <w:t>__, __</w:t>
+            </w:r>
+            <w:r>
+              <w:rPr>
+                <w:rFonts w:ascii="Consolas" w:eastAsia="Consolas" w:hAnsi="Consolas" w:cs="Consolas"/>
+                <w:b/>
+                <w:bCs/>
+                <w:color w:val="FF0000"/>
                 <w:sz w:val="20"/>
                 <w:szCs w:val="20"/>
                 <w:u w:val="single"/>
               </w:rPr>
-              <w:t>__</w:t>
-            </w:r>
-            <w:r>
-              <w:rPr>
-                <w:rFonts w:ascii="Consolas" w:eastAsia="Consolas" w:hAnsi="Consolas" w:cs="Consolas"/>
-                <w:color w:val="FF0000"/>
-                <w:sz w:val="20"/>
-                <w:szCs w:val="20"/>
-                <w:u w:val="single"/>
-              </w:rPr>
               <w:t>a</w:t>
             </w:r>
             <w:r>
               <w:rPr>
                 <w:rFonts w:ascii="Consolas" w:eastAsia="Consolas" w:hAnsi="Consolas" w:cs="Consolas"/>
+                <w:b/>
+                <w:bCs/>
                 <w:sz w:val="20"/>
                 <w:szCs w:val="20"/>
                 <w:u w:val="single"/>
@@ -2511,19 +2525,35 @@
                 <w:sz w:val="20"/>
                 <w:szCs w:val="20"/>
               </w:rPr>
-              <w:t xml:space="preserve">   _</w:t>
-            </w:r>
-            <w:r>
-              <w:rPr>
-                <w:rFonts w:ascii="Consolas" w:eastAsia="Consolas" w:hAnsi="Consolas" w:cs="Consolas"/>
-                <w:sz w:val="20"/>
-                <w:szCs w:val="20"/>
+              <w:t xml:space="preserve">   </w:t>
+            </w:r>
+            <w:r>
+              <w:rPr>
+                <w:rFonts w:ascii="Consolas" w:eastAsia="Consolas" w:hAnsi="Consolas" w:cs="Consolas"/>
+                <w:b/>
+                <w:bCs/>
+                <w:sz w:val="20"/>
+                <w:szCs w:val="20"/>
+                <w:u w:val="single"/>
+              </w:rPr>
+              <w:t>_</w:t>
+            </w:r>
+            <w:r>
+              <w:rPr>
+                <w:rFonts w:ascii="Consolas" w:eastAsia="Consolas" w:hAnsi="Consolas" w:cs="Consolas"/>
+                <w:b/>
+                <w:bCs/>
+                <w:sz w:val="20"/>
+                <w:szCs w:val="20"/>
+                <w:u w:val="single"/>
               </w:rPr>
               <w:t>$4</w:t>
             </w:r>
             <w:r>
               <w:rPr>
                 <w:rFonts w:ascii="Consolas" w:eastAsia="Consolas" w:hAnsi="Consolas" w:cs="Consolas"/>
+                <w:b/>
+                <w:bCs/>
                 <w:sz w:val="20"/>
                 <w:szCs w:val="20"/>
               </w:rPr>
@@ -2532,16 +2562,22 @@
             <w:r>
               <w:rPr>
                 <w:rFonts w:ascii="Consolas" w:eastAsia="Consolas" w:hAnsi="Consolas" w:cs="Consolas"/>
-                <w:sz w:val="20"/>
-                <w:szCs w:val="20"/>
+                <w:b/>
+                <w:bCs/>
+                <w:sz w:val="20"/>
+                <w:szCs w:val="20"/>
+                <w:u w:val="single"/>
               </w:rPr>
               <w:t>a</w:t>
             </w:r>
             <w:r>
               <w:rPr>
                 <w:rFonts w:ascii="Consolas" w:eastAsia="Consolas" w:hAnsi="Consolas" w:cs="Consolas"/>
-                <w:sz w:val="20"/>
-                <w:szCs w:val="20"/>
+                <w:b/>
+                <w:bCs/>
+                <w:sz w:val="20"/>
+                <w:szCs w:val="20"/>
+                <w:u w:val="single"/>
               </w:rPr>
               <w:t>__</w:t>
             </w:r>
@@ -2622,6 +2658,7 @@
                 <w:rFonts w:ascii="Consolas" w:eastAsia="Consolas" w:hAnsi="Consolas" w:cs="Consolas"/>
                 <w:sz w:val="20"/>
                 <w:szCs w:val="20"/>
+                <w:u w:val="single"/>
               </w:rPr>
             </w:pPr>
             <w:r>
@@ -2630,13 +2667,27 @@
                 <w:sz w:val="20"/>
                 <w:szCs w:val="20"/>
               </w:rPr>
-              <w:t>lea (</w:t>
-            </w:r>
-            <w:r>
-              <w:rPr>
-                <w:rFonts w:ascii="Consolas" w:eastAsia="Consolas" w:hAnsi="Consolas" w:cs="Consolas"/>
-                <w:sz w:val="20"/>
-                <w:szCs w:val="20"/>
+              <w:t xml:space="preserve">lea </w:t>
+            </w:r>
+            <w:r>
+              <w:rPr>
+                <w:rFonts w:ascii="Consolas" w:eastAsia="Consolas" w:hAnsi="Consolas" w:cs="Consolas"/>
+                <w:b/>
+                <w:bCs/>
+                <w:sz w:val="20"/>
+                <w:szCs w:val="20"/>
+                <w:u w:val="single"/>
+              </w:rPr>
+              <w:t>(</w:t>
+            </w:r>
+            <w:r>
+              <w:rPr>
+                <w:rFonts w:ascii="Consolas" w:eastAsia="Consolas" w:hAnsi="Consolas" w:cs="Consolas"/>
+                <w:b/>
+                <w:bCs/>
+                <w:sz w:val="20"/>
+                <w:szCs w:val="20"/>
+                <w:u w:val="single"/>
               </w:rPr>
               <w:t>%</w:t>
             </w:r>
@@ -2644,8 +2695,11 @@
             <w:r>
               <w:rPr>
                 <w:rFonts w:ascii="Consolas" w:eastAsia="Consolas" w:hAnsi="Consolas" w:cs="Consolas"/>
-                <w:sz w:val="20"/>
-                <w:szCs w:val="20"/>
+                <w:b/>
+                <w:bCs/>
+                <w:sz w:val="20"/>
+                <w:szCs w:val="20"/>
+                <w:u w:val="single"/>
               </w:rPr>
               <w:t>eax</w:t>
             </w:r>
@@ -2653,16 +2707,22 @@
             <w:r>
               <w:rPr>
                 <w:rFonts w:ascii="Consolas" w:eastAsia="Consolas" w:hAnsi="Consolas" w:cs="Consolas"/>
-                <w:sz w:val="20"/>
-                <w:szCs w:val="20"/>
+                <w:b/>
+                <w:bCs/>
+                <w:sz w:val="20"/>
+                <w:szCs w:val="20"/>
+                <w:u w:val="single"/>
               </w:rPr>
               <w:t xml:space="preserve">, </w:t>
             </w:r>
             <w:r>
               <w:rPr>
                 <w:rFonts w:ascii="Consolas" w:eastAsia="Consolas" w:hAnsi="Consolas" w:cs="Consolas"/>
-                <w:sz w:val="20"/>
-                <w:szCs w:val="20"/>
+                <w:b/>
+                <w:bCs/>
+                <w:sz w:val="20"/>
+                <w:szCs w:val="20"/>
+                <w:u w:val="single"/>
               </w:rPr>
               <w:t>%</w:t>
             </w:r>
@@ -2670,8 +2730,11 @@
             <w:r>
               <w:rPr>
                 <w:rFonts w:ascii="Consolas" w:eastAsia="Consolas" w:hAnsi="Consolas" w:cs="Consolas"/>
-                <w:sz w:val="20"/>
-                <w:szCs w:val="20"/>
+                <w:b/>
+                <w:bCs/>
+                <w:sz w:val="20"/>
+                <w:szCs w:val="20"/>
+                <w:u w:val="single"/>
               </w:rPr>
               <w:t>eax</w:t>
             </w:r>
@@ -2679,24 +2742,33 @@
             <w:r>
               <w:rPr>
                 <w:rFonts w:ascii="Consolas" w:eastAsia="Consolas" w:hAnsi="Consolas" w:cs="Consolas"/>
-                <w:sz w:val="20"/>
-                <w:szCs w:val="20"/>
+                <w:b/>
+                <w:bCs/>
+                <w:sz w:val="20"/>
+                <w:szCs w:val="20"/>
+                <w:u w:val="single"/>
               </w:rPr>
               <w:t xml:space="preserve"> </w:t>
             </w:r>
             <w:r>
               <w:rPr>
                 <w:rFonts w:ascii="Consolas" w:eastAsia="Consolas" w:hAnsi="Consolas" w:cs="Consolas"/>
-                <w:sz w:val="20"/>
-                <w:szCs w:val="20"/>
+                <w:b/>
+                <w:bCs/>
+                <w:sz w:val="20"/>
+                <w:szCs w:val="20"/>
+                <w:u w:val="single"/>
               </w:rPr>
               <w:t xml:space="preserve">, </w:t>
             </w:r>
             <w:r>
               <w:rPr>
                 <w:rFonts w:ascii="Consolas" w:eastAsia="Consolas" w:hAnsi="Consolas" w:cs="Consolas" w:hint="cs"/>
-                <w:sz w:val="20"/>
-                <w:szCs w:val="20"/>
+                <w:b/>
+                <w:bCs/>
+                <w:sz w:val="20"/>
+                <w:szCs w:val="20"/>
+                <w:u w:val="single"/>
                 <w:rtl/>
               </w:rPr>
               <w:t>2</w:t>
@@ -2704,16 +2776,22 @@
             <w:r>
               <w:rPr>
                 <w:rFonts w:ascii="Consolas" w:eastAsia="Consolas" w:hAnsi="Consolas" w:cs="Consolas"/>
-                <w:sz w:val="20"/>
-                <w:szCs w:val="20"/>
+                <w:b/>
+                <w:bCs/>
+                <w:sz w:val="20"/>
+                <w:szCs w:val="20"/>
+                <w:u w:val="single"/>
               </w:rPr>
               <w:t xml:space="preserve">), </w:t>
             </w:r>
             <w:r>
               <w:rPr>
                 <w:rFonts w:ascii="Consolas" w:eastAsia="Consolas" w:hAnsi="Consolas" w:cs="Consolas"/>
-                <w:sz w:val="20"/>
-                <w:szCs w:val="20"/>
+                <w:b/>
+                <w:bCs/>
+                <w:sz w:val="20"/>
+                <w:szCs w:val="20"/>
+                <w:u w:val="single"/>
               </w:rPr>
               <w:t>%</w:t>
             </w:r>
@@ -2721,8 +2799,11 @@
             <w:r>
               <w:rPr>
                 <w:rFonts w:ascii="Consolas" w:eastAsia="Consolas" w:hAnsi="Consolas" w:cs="Consolas"/>
-                <w:sz w:val="20"/>
-                <w:szCs w:val="20"/>
+                <w:b/>
+                <w:bCs/>
+                <w:sz w:val="20"/>
+                <w:szCs w:val="20"/>
+                <w:u w:val="single"/>
               </w:rPr>
               <w:t>eax</w:t>
             </w:r>
@@ -2854,8 +2935,11 @@
             <w:r>
               <w:rPr>
                 <w:rFonts w:ascii="Consolas" w:eastAsia="Consolas" w:hAnsi="Consolas" w:cs="Consolas"/>
-                <w:sz w:val="20"/>
-                <w:szCs w:val="20"/>
+                <w:b/>
+                <w:bCs/>
+                <w:sz w:val="20"/>
+                <w:szCs w:val="20"/>
+                <w:u w:val="single"/>
               </w:rPr>
               <w:t>%</w:t>
             </w:r>
@@ -2863,8 +2947,11 @@
             <w:r>
               <w:rPr>
                 <w:rFonts w:ascii="Consolas" w:eastAsia="Consolas" w:hAnsi="Consolas" w:cs="Consolas"/>
-                <w:sz w:val="20"/>
-                <w:szCs w:val="20"/>
+                <w:b/>
+                <w:bCs/>
+                <w:sz w:val="20"/>
+                <w:szCs w:val="20"/>
+                <w:u w:val="single"/>
               </w:rPr>
               <w:t>eax</w:t>
             </w:r>
@@ -2872,16 +2959,22 @@
             <w:r>
               <w:rPr>
                 <w:rFonts w:ascii="Consolas" w:eastAsia="Consolas" w:hAnsi="Consolas" w:cs="Consolas"/>
-                <w:sz w:val="20"/>
-                <w:szCs w:val="20"/>
+                <w:b/>
+                <w:bCs/>
+                <w:sz w:val="20"/>
+                <w:szCs w:val="20"/>
+                <w:u w:val="single"/>
               </w:rPr>
               <w:t xml:space="preserve">, </w:t>
             </w:r>
             <w:r>
               <w:rPr>
                 <w:rFonts w:ascii="Consolas" w:eastAsia="Consolas" w:hAnsi="Consolas" w:cs="Consolas"/>
-                <w:sz w:val="20"/>
-                <w:szCs w:val="20"/>
+                <w:b/>
+                <w:bCs/>
+                <w:sz w:val="20"/>
+                <w:szCs w:val="20"/>
+                <w:u w:val="single"/>
               </w:rPr>
               <w:t>8</w:t>
             </w:r>
@@ -3054,39 +3147,54 @@
               <w:jc w:val="center"/>
               <w:rPr>
                 <w:rFonts w:ascii="Consolas" w:eastAsia="Consolas" w:hAnsi="Consolas" w:cs="Consolas"/>
-                <w:sz w:val="20"/>
-                <w:szCs w:val="20"/>
+                <w:b/>
+                <w:bCs/>
+                <w:sz w:val="20"/>
+                <w:szCs w:val="20"/>
+                <w:u w:val="single"/>
               </w:rPr>
             </w:pPr>
             <w:r>
               <w:rPr>
                 <w:rFonts w:ascii="Consolas" w:eastAsia="Consolas" w:hAnsi="Consolas" w:cs="Consolas"/>
-                <w:sz w:val="20"/>
-                <w:szCs w:val="20"/>
+                <w:b/>
+                <w:bCs/>
+                <w:sz w:val="20"/>
+                <w:szCs w:val="20"/>
+                <w:u w:val="single"/>
               </w:rPr>
               <w:t xml:space="preserve">lea </w:t>
             </w:r>
             <w:r>
               <w:rPr>
                 <w:rFonts w:ascii="Consolas" w:eastAsia="Consolas" w:hAnsi="Consolas" w:cs="Consolas"/>
-                <w:sz w:val="20"/>
-                <w:szCs w:val="20"/>
+                <w:b/>
+                <w:bCs/>
+                <w:sz w:val="20"/>
+                <w:szCs w:val="20"/>
+                <w:u w:val="single"/>
               </w:rPr>
               <w:t>-13</w:t>
             </w:r>
             <w:r>
               <w:rPr>
                 <w:rFonts w:ascii="Consolas" w:eastAsia="Consolas" w:hAnsi="Consolas" w:cs="Consolas"/>
-                <w:sz w:val="20"/>
-                <w:szCs w:val="20"/>
+                <w:b/>
+                <w:bCs/>
+                <w:sz w:val="20"/>
+                <w:szCs w:val="20"/>
+                <w:u w:val="single"/>
               </w:rPr>
               <w:t>(</w:t>
             </w:r>
             <w:r>
               <w:rPr>
                 <w:rFonts w:ascii="Consolas" w:eastAsia="Consolas" w:hAnsi="Consolas" w:cs="Consolas"/>
-                <w:sz w:val="20"/>
-                <w:szCs w:val="20"/>
+                <w:b/>
+                <w:bCs/>
+                <w:sz w:val="20"/>
+                <w:szCs w:val="20"/>
+                <w:u w:val="single"/>
               </w:rPr>
               <w:t>%</w:t>
             </w:r>
@@ -3094,8 +3202,11 @@
             <w:r>
               <w:rPr>
                 <w:rFonts w:ascii="Consolas" w:eastAsia="Consolas" w:hAnsi="Consolas" w:cs="Consolas"/>
-                <w:sz w:val="20"/>
-                <w:szCs w:val="20"/>
+                <w:b/>
+                <w:bCs/>
+                <w:sz w:val="20"/>
+                <w:szCs w:val="20"/>
+                <w:u w:val="single"/>
               </w:rPr>
               <w:t>eax</w:t>
             </w:r>
@@ -3103,8 +3214,11 @@
             <w:r>
               <w:rPr>
                 <w:rFonts w:ascii="Consolas" w:eastAsia="Consolas" w:hAnsi="Consolas" w:cs="Consolas"/>
-                <w:sz w:val="20"/>
-                <w:szCs w:val="20"/>
+                <w:b/>
+                <w:bCs/>
+                <w:sz w:val="20"/>
+                <w:szCs w:val="20"/>
+                <w:u w:val="single"/>
               </w:rPr>
               <w:t>, %</w:t>
             </w:r>
@@ -3112,24 +3226,33 @@
             <w:r>
               <w:rPr>
                 <w:rFonts w:ascii="Consolas" w:eastAsia="Consolas" w:hAnsi="Consolas" w:cs="Consolas"/>
-                <w:sz w:val="20"/>
-                <w:szCs w:val="20"/>
+                <w:b/>
+                <w:bCs/>
+                <w:sz w:val="20"/>
+                <w:szCs w:val="20"/>
+                <w:u w:val="single"/>
               </w:rPr>
               <w:t>e</w:t>
             </w:r>
             <w:r>
               <w:rPr>
                 <w:rFonts w:ascii="Consolas" w:eastAsia="Consolas" w:hAnsi="Consolas" w:cs="Consolas"/>
-                <w:sz w:val="20"/>
-                <w:szCs w:val="20"/>
+                <w:b/>
+                <w:bCs/>
+                <w:sz w:val="20"/>
+                <w:szCs w:val="20"/>
+                <w:u w:val="single"/>
               </w:rPr>
               <w:t>b</w:t>
             </w:r>
             <w:r>
               <w:rPr>
                 <w:rFonts w:ascii="Consolas" w:eastAsia="Consolas" w:hAnsi="Consolas" w:cs="Consolas"/>
-                <w:sz w:val="20"/>
-                <w:szCs w:val="20"/>
+                <w:b/>
+                <w:bCs/>
+                <w:sz w:val="20"/>
+                <w:szCs w:val="20"/>
+                <w:u w:val="single"/>
               </w:rPr>
               <w:t>x</w:t>
             </w:r>
@@ -3137,8 +3260,11 @@
             <w:r>
               <w:rPr>
                 <w:rFonts w:ascii="Consolas" w:eastAsia="Consolas" w:hAnsi="Consolas" w:cs="Consolas"/>
-                <w:sz w:val="20"/>
-                <w:szCs w:val="20"/>
+                <w:b/>
+                <w:bCs/>
+                <w:sz w:val="20"/>
+                <w:szCs w:val="20"/>
+                <w:u w:val="single"/>
               </w:rPr>
               <w:t>, 8), %</w:t>
             </w:r>
@@ -3146,8 +3272,11 @@
             <w:r>
               <w:rPr>
                 <w:rFonts w:ascii="Consolas" w:eastAsia="Consolas" w:hAnsi="Consolas" w:cs="Consolas"/>
-                <w:sz w:val="20"/>
-                <w:szCs w:val="20"/>
+                <w:b/>
+                <w:bCs/>
+                <w:sz w:val="20"/>
+                <w:szCs w:val="20"/>
+                <w:u w:val="single"/>
               </w:rPr>
               <w:t>eax</w:t>
             </w:r>
@@ -3155,8 +3284,11 @@
             <w:r>
               <w:rPr>
                 <w:rFonts w:ascii="Consolas" w:eastAsia="Consolas" w:hAnsi="Consolas" w:cs="Consolas"/>
-                <w:sz w:val="20"/>
-                <w:szCs w:val="20"/>
+                <w:b/>
+                <w:bCs/>
+                <w:sz w:val="20"/>
+                <w:szCs w:val="20"/>
+                <w:u w:val="single"/>
               </w:rPr>
               <w:t xml:space="preserve"> </w:t>
             </w:r>
@@ -3233,47 +3365,65 @@
               <w:jc w:val="center"/>
               <w:rPr>
                 <w:rFonts w:ascii="Consolas" w:eastAsia="Consolas" w:hAnsi="Consolas" w:cs="Consolas"/>
-                <w:sz w:val="20"/>
-                <w:szCs w:val="20"/>
+                <w:b/>
+                <w:bCs/>
+                <w:sz w:val="20"/>
+                <w:szCs w:val="20"/>
+                <w:u w:val="single"/>
               </w:rPr>
             </w:pPr>
             <w:r>
               <w:rPr>
                 <w:rFonts w:ascii="Consolas" w:eastAsia="Consolas" w:hAnsi="Consolas" w:cs="Consolas"/>
-                <w:sz w:val="20"/>
-                <w:szCs w:val="20"/>
+                <w:b/>
+                <w:bCs/>
+                <w:sz w:val="20"/>
+                <w:szCs w:val="20"/>
+                <w:u w:val="single"/>
               </w:rPr>
               <w:t xml:space="preserve">Or </w:t>
             </w:r>
             <w:r>
               <w:rPr>
                 <w:rFonts w:ascii="Consolas" w:eastAsia="Consolas" w:hAnsi="Consolas" w:cs="Consolas"/>
-                <w:sz w:val="20"/>
-                <w:szCs w:val="20"/>
+                <w:b/>
+                <w:bCs/>
+                <w:sz w:val="20"/>
+                <w:szCs w:val="20"/>
+                <w:u w:val="single"/>
               </w:rPr>
               <w:t>0x</w:t>
             </w:r>
             <w:r>
               <w:rPr>
                 <w:rFonts w:ascii="Consolas" w:eastAsia="Consolas" w:hAnsi="Consolas" w:cs="Consolas"/>
-                <w:sz w:val="20"/>
-                <w:szCs w:val="20"/>
+                <w:b/>
+                <w:bCs/>
+                <w:sz w:val="20"/>
+                <w:szCs w:val="20"/>
+                <w:u w:val="single"/>
               </w:rPr>
               <w:t>1000</w:t>
             </w:r>
             <w:r>
               <w:rPr>
                 <w:rFonts w:ascii="Consolas" w:eastAsia="Consolas" w:hAnsi="Consolas" w:cs="Consolas"/>
-                <w:sz w:val="20"/>
-                <w:szCs w:val="20"/>
+                <w:b/>
+                <w:bCs/>
+                <w:sz w:val="20"/>
+                <w:szCs w:val="20"/>
+                <w:u w:val="single"/>
               </w:rPr>
               <w:t>0</w:t>
             </w:r>
             <w:r>
               <w:rPr>
                 <w:rFonts w:ascii="Consolas" w:eastAsia="Consolas" w:hAnsi="Consolas" w:cs="Consolas"/>
-                <w:sz w:val="20"/>
-                <w:szCs w:val="20"/>
+                <w:b/>
+                <w:bCs/>
+                <w:sz w:val="20"/>
+                <w:szCs w:val="20"/>
+                <w:u w:val="single"/>
               </w:rPr>
               <w:t>, a</w:t>
             </w:r>
@@ -3338,34 +3488,53 @@
             <w:r>
               <w:rPr>
                 <w:rFonts w:ascii="Consolas" w:eastAsia="Consolas" w:hAnsi="Consolas" w:cs="Consolas"/>
-                <w:sz w:val="20"/>
-                <w:szCs w:val="20"/>
+                <w:b/>
+                <w:bCs/>
+                <w:sz w:val="20"/>
+                <w:szCs w:val="20"/>
+                <w:u w:val="single"/>
               </w:rPr>
               <w:t>4</w:t>
             </w:r>
             <w:r>
               <w:rPr>
                 <w:rFonts w:ascii="Consolas" w:eastAsia="Consolas" w:hAnsi="Consolas" w:cs="Consolas"/>
-                <w:sz w:val="20"/>
-                <w:szCs w:val="20"/>
+                <w:b/>
+                <w:bCs/>
+                <w:sz w:val="20"/>
+                <w:szCs w:val="20"/>
+                <w:u w:val="single"/>
               </w:rPr>
               <w:t xml:space="preserve">, </w:t>
             </w:r>
             <w:r>
               <w:rPr>
                 <w:rFonts w:ascii="Consolas" w:eastAsia="Consolas" w:hAnsi="Consolas" w:cs="Consolas"/>
-                <w:sz w:val="20"/>
-                <w:szCs w:val="20"/>
+                <w:b/>
+                <w:bCs/>
+                <w:sz w:val="20"/>
+                <w:szCs w:val="20"/>
+                <w:u w:val="single"/>
               </w:rPr>
               <w:t>a</w:t>
             </w:r>
             <w:r>
               <w:rPr>
                 <w:rFonts w:ascii="Consolas" w:eastAsia="Consolas" w:hAnsi="Consolas" w:cs="Consolas"/>
-                <w:sz w:val="20"/>
-                <w:szCs w:val="20"/>
-              </w:rPr>
-              <w:t>, %</w:t>
+                <w:b/>
+                <w:bCs/>
+                <w:sz w:val="20"/>
+                <w:szCs w:val="20"/>
+              </w:rPr>
+              <w:t>,</w:t>
+            </w:r>
+            <w:r>
+              <w:rPr>
+                <w:rFonts w:ascii="Consolas" w:eastAsia="Consolas" w:hAnsi="Consolas" w:cs="Consolas"/>
+                <w:sz w:val="20"/>
+                <w:szCs w:val="20"/>
+              </w:rPr>
+              <w:t xml:space="preserve"> %</w:t>
             </w:r>
             <w:proofErr w:type="spellStart"/>
             <w:r>
@@ -3489,16 +3658,22 @@
               <w:jc w:val="center"/>
               <w:rPr>
                 <w:rFonts w:ascii="Consolas" w:eastAsia="Consolas" w:hAnsi="Consolas" w:cs="Consolas"/>
-                <w:sz w:val="20"/>
-                <w:szCs w:val="20"/>
+                <w:b/>
+                <w:bCs/>
+                <w:sz w:val="20"/>
+                <w:szCs w:val="20"/>
+                <w:u w:val="single"/>
               </w:rPr>
             </w:pPr>
             <w:proofErr w:type="spellStart"/>
             <w:r>
               <w:rPr>
                 <w:rFonts w:ascii="Consolas" w:eastAsia="Consolas" w:hAnsi="Consolas" w:cs="Consolas"/>
-                <w:sz w:val="20"/>
-                <w:szCs w:val="20"/>
+                <w:b/>
+                <w:bCs/>
+                <w:sz w:val="20"/>
+                <w:szCs w:val="20"/>
+                <w:u w:val="single"/>
               </w:rPr>
               <w:t>imul</w:t>
             </w:r>
@@ -3506,8 +3681,11 @@
             <w:r>
               <w:rPr>
                 <w:rFonts w:ascii="Consolas" w:eastAsia="Consolas" w:hAnsi="Consolas" w:cs="Consolas"/>
-                <w:sz w:val="20"/>
-                <w:szCs w:val="20"/>
+                <w:b/>
+                <w:bCs/>
+                <w:sz w:val="20"/>
+                <w:szCs w:val="20"/>
+                <w:u w:val="single"/>
               </w:rPr>
               <w:t xml:space="preserve"> %</w:t>
             </w:r>
@@ -3515,8 +3693,11 @@
             <w:r>
               <w:rPr>
                 <w:rFonts w:ascii="Consolas" w:eastAsia="Consolas" w:hAnsi="Consolas" w:cs="Consolas"/>
-                <w:sz w:val="20"/>
-                <w:szCs w:val="20"/>
+                <w:b/>
+                <w:bCs/>
+                <w:sz w:val="20"/>
+                <w:szCs w:val="20"/>
+                <w:u w:val="single"/>
               </w:rPr>
               <w:t>eax</w:t>
             </w:r>
@@ -3528,16 +3709,22 @@
               <w:jc w:val="center"/>
               <w:rPr>
                 <w:rFonts w:ascii="Consolas" w:eastAsia="Consolas" w:hAnsi="Consolas" w:cs="Consolas"/>
-                <w:sz w:val="20"/>
-                <w:szCs w:val="20"/>
+                <w:b/>
+                <w:bCs/>
+                <w:sz w:val="20"/>
+                <w:szCs w:val="20"/>
+                <w:u w:val="single"/>
               </w:rPr>
             </w:pPr>
             <w:proofErr w:type="spellStart"/>
             <w:r>
               <w:rPr>
                 <w:rFonts w:ascii="Consolas" w:eastAsia="Consolas" w:hAnsi="Consolas" w:cs="Consolas"/>
-                <w:sz w:val="20"/>
-                <w:szCs w:val="20"/>
+                <w:b/>
+                <w:bCs/>
+                <w:sz w:val="20"/>
+                <w:szCs w:val="20"/>
+                <w:u w:val="single"/>
               </w:rPr>
               <w:t>imul</w:t>
             </w:r>
@@ -3545,8 +3732,11 @@
             <w:r>
               <w:rPr>
                 <w:rFonts w:ascii="Consolas" w:eastAsia="Consolas" w:hAnsi="Consolas" w:cs="Consolas"/>
-                <w:sz w:val="20"/>
-                <w:szCs w:val="20"/>
+                <w:b/>
+                <w:bCs/>
+                <w:sz w:val="20"/>
+                <w:szCs w:val="20"/>
+                <w:u w:val="single"/>
               </w:rPr>
               <w:t xml:space="preserve"> %</w:t>
             </w:r>
@@ -3554,8 +3744,11 @@
             <w:r>
               <w:rPr>
                 <w:rFonts w:ascii="Consolas" w:eastAsia="Consolas" w:hAnsi="Consolas" w:cs="Consolas"/>
-                <w:sz w:val="20"/>
-                <w:szCs w:val="20"/>
+                <w:b/>
+                <w:bCs/>
+                <w:sz w:val="20"/>
+                <w:szCs w:val="20"/>
+                <w:u w:val="single"/>
               </w:rPr>
               <w:t>eax</w:t>
             </w:r>
@@ -3567,6 +3760,8 @@
               <w:jc w:val="center"/>
               <w:rPr>
                 <w:rFonts w:ascii="Consolas" w:eastAsia="Consolas" w:hAnsi="Consolas" w:cs="Consolas"/>
+                <w:b/>
+                <w:bCs/>
                 <w:sz w:val="20"/>
                 <w:szCs w:val="20"/>
               </w:rPr>
@@ -3575,8 +3770,11 @@
             <w:r>
               <w:rPr>
                 <w:rFonts w:ascii="Consolas" w:eastAsia="Consolas" w:hAnsi="Consolas" w:cs="Consolas"/>
-                <w:sz w:val="20"/>
-                <w:szCs w:val="20"/>
+                <w:b/>
+                <w:bCs/>
+                <w:sz w:val="20"/>
+                <w:szCs w:val="20"/>
+                <w:u w:val="single"/>
               </w:rPr>
               <w:t>imul</w:t>
             </w:r>
@@ -3584,8 +3782,11 @@
             <w:r>
               <w:rPr>
                 <w:rFonts w:ascii="Consolas" w:eastAsia="Consolas" w:hAnsi="Consolas" w:cs="Consolas"/>
-                <w:sz w:val="20"/>
-                <w:szCs w:val="20"/>
+                <w:b/>
+                <w:bCs/>
+                <w:sz w:val="20"/>
+                <w:szCs w:val="20"/>
+                <w:u w:val="single"/>
               </w:rPr>
               <w:t xml:space="preserve"> %</w:t>
             </w:r>
@@ -3593,8 +3794,11 @@
             <w:r>
               <w:rPr>
                 <w:rFonts w:ascii="Consolas" w:eastAsia="Consolas" w:hAnsi="Consolas" w:cs="Consolas"/>
-                <w:sz w:val="20"/>
-                <w:szCs w:val="20"/>
+                <w:b/>
+                <w:bCs/>
+                <w:sz w:val="20"/>
+                <w:szCs w:val="20"/>
+                <w:u w:val="single"/>
               </w:rPr>
               <w:t>eax</w:t>
             </w:r>
@@ -3772,6 +3976,8 @@
               <w:jc w:val="center"/>
               <w:rPr>
                 <w:rFonts w:ascii="Consolas" w:eastAsia="Consolas" w:hAnsi="Consolas" w:cs="Consolas"/>
+                <w:b/>
+                <w:bCs/>
                 <w:sz w:val="20"/>
                 <w:szCs w:val="20"/>
               </w:rPr>
@@ -3779,17 +3985,33 @@
             <w:r>
               <w:rPr>
                 <w:rFonts w:ascii="Consolas" w:eastAsia="Consolas" w:hAnsi="Consolas" w:cs="Consolas"/>
-                <w:sz w:val="20"/>
-                <w:szCs w:val="20"/>
-              </w:rPr>
-              <w:t>__</w:t>
+                <w:b/>
+                <w:bCs/>
+                <w:sz w:val="20"/>
+                <w:szCs w:val="20"/>
+              </w:rPr>
+              <w:t>_</w:t>
+            </w:r>
+            <w:r>
+              <w:rPr>
+                <w:rFonts w:ascii="Consolas" w:eastAsia="Consolas" w:hAnsi="Consolas" w:cs="Consolas"/>
+                <w:b/>
+                <w:bCs/>
+                <w:sz w:val="20"/>
+                <w:szCs w:val="20"/>
+                <w:u w:val="single"/>
+              </w:rPr>
+              <w:t>_</w:t>
             </w:r>
             <w:proofErr w:type="spellStart"/>
             <w:r>
               <w:rPr>
                 <w:rFonts w:ascii="Consolas" w:eastAsia="Consolas" w:hAnsi="Consolas" w:cs="Consolas"/>
-                <w:sz w:val="20"/>
-                <w:szCs w:val="20"/>
+                <w:b/>
+                <w:bCs/>
+                <w:sz w:val="20"/>
+                <w:szCs w:val="20"/>
+                <w:u w:val="single"/>
               </w:rPr>
               <w:t>cdq</w:t>
             </w:r>
@@ -3797,8 +4019,11 @@
             <w:r>
               <w:rPr>
                 <w:rFonts w:ascii="Consolas" w:eastAsia="Consolas" w:hAnsi="Consolas" w:cs="Consolas"/>
-                <w:sz w:val="20"/>
-                <w:szCs w:val="20"/>
+                <w:b/>
+                <w:bCs/>
+                <w:sz w:val="20"/>
+                <w:szCs w:val="20"/>
+                <w:u w:val="single"/>
               </w:rPr>
               <w:t>_______</w:t>
             </w:r>
@@ -4175,7 +4400,15 @@
           <w:color w:val="000000"/>
           <w:rtl/>
         </w:rPr>
-        <w:t xml:space="preserve"> 89</w:t>
+        <w:t xml:space="preserve"> </w:t>
+      </w:r>
+      <w:r>
+        <w:rPr>
+          <w:rFonts w:hint="cs"/>
+          <w:color w:val="000000"/>
+          <w:rtl/>
+        </w:rPr>
+        <w:t>55</w:t>
       </w:r>
     </w:p>
     <w:p>
@@ -4190,15 +4423,17 @@
         <w:bidi/>
         <w:ind w:left="1080"/>
         <w:rPr>
-          <w:color w:val="000000"/>
-        </w:rPr>
-      </w:pPr>
-      <w:r>
-        <w:rPr>
           <w:rFonts w:hint="cs"/>
           <w:color w:val="000000"/>
           <w:rtl/>
         </w:rPr>
+      </w:pPr>
+      <w:r>
+        <w:rPr>
+          <w:rFonts w:hint="cs"/>
+          <w:color w:val="000000"/>
+          <w:rtl/>
+        </w:rPr>
         <w:t xml:space="preserve">הקסדצימלי </w:t>
       </w:r>
       <w:r>
@@ -4220,13 +4455,7 @@
         <w:rPr>
           <w:color w:val="000000"/>
         </w:rPr>
-        <w:t>0x</w:t>
-      </w:r>
-      <w:r>
-        <w:rPr>
-          <w:color w:val="000000"/>
-        </w:rPr>
-        <w:t>0059</w:t>
+        <w:t>0x37</w:t>
       </w:r>
     </w:p>
     <w:p>
@@ -4318,12 +4547,20 @@
         <w:t>מחשבת את האיבר ה</w:t>
       </w:r>
       <w:r>
+        <w:rPr>
+          <w:rFonts w:hint="cs"/>
+          <w:rtl/>
+        </w:rPr>
+        <w:t>-</w:t>
+      </w:r>
+      <w:r>
         <w:t>n</w:t>
       </w:r>
       <w:r>
-        <w:t>+1</w:t>
-      </w:r>
-      <w:r>
+        <w:rPr>
+          <w:rFonts w:hint="cs"/>
+          <w:rtl/>
+        </w:rPr>
         <w:t xml:space="preserve"> </w:t>
       </w:r>
       <w:r>
@@ -4331,7 +4568,7 @@
           <w:rFonts w:hint="cs"/>
           <w:rtl/>
         </w:rPr>
-        <w:t xml:space="preserve"> בסדרת פיבונצ'י</w:t>
+        <w:t>בסדרת פיבונצ'י</w:t>
       </w:r>
     </w:p>
     <w:p>
@@ -4493,17 +4730,33 @@
       </w:r>
       <w:r>
         <w:rPr>
-          <w:color w:val="000000"/>
-        </w:rPr>
-        <w:t xml:space="preserve">n+1 </w:t>
-      </w:r>
-      <w:r>
-        <w:rPr>
           <w:rFonts w:hint="cs"/>
           <w:color w:val="000000"/>
           <w:rtl/>
         </w:rPr>
-        <w:t xml:space="preserve"> שמתקבל בסדרת פיבונצ</w:t>
+        <w:t>-</w:t>
+      </w:r>
+      <w:r>
+        <w:rPr>
+          <w:color w:val="000000"/>
+        </w:rPr>
+        <w:t>n</w:t>
+      </w:r>
+      <w:r>
+        <w:rPr>
+          <w:rFonts w:hint="cs"/>
+          <w:color w:val="000000"/>
+          <w:rtl/>
+        </w:rPr>
+        <w:t xml:space="preserve"> </w:t>
+      </w:r>
+      <w:r>
+        <w:rPr>
+          <w:rFonts w:hint="cs"/>
+          <w:color w:val="000000"/>
+          <w:rtl/>
+        </w:rPr>
+        <w:t>שמתקבל בסדרת פיבונצ</w:t>
       </w:r>
       <w:r>
         <w:rPr>
@@ -4634,7 +4887,15 @@
           <w:color w:val="000000"/>
           <w:rtl/>
         </w:rPr>
-        <w:t xml:space="preserve"> ועדיין לקבל תשובה נכונה הוא 46</w:t>
+        <w:t xml:space="preserve"> ועדיין לקבל תשובה נכונה הוא 4</w:t>
+      </w:r>
+      <w:r>
+        <w:rPr>
+          <w:rFonts w:hint="cs"/>
+          <w:color w:val="000000"/>
+          <w:rtl/>
+        </w:rPr>
+        <w:t>7.</w:t>
       </w:r>
     </w:p>
     <w:p>
@@ -5566,7 +5827,23 @@
           <w:color w:val="000000"/>
           <w:rtl/>
         </w:rPr>
-        <w:t>. נערוך את הקוד כך שהקוד החדש הינו:</w:t>
+        <w:t>. נערוך את הקוד</w:t>
+      </w:r>
+      <w:r>
+        <w:rPr>
+          <w:rFonts w:hint="cs"/>
+          <w:color w:val="000000"/>
+          <w:rtl/>
+        </w:rPr>
+        <w:t xml:space="preserve"> (משום שנצטרך להשתמש ברגיסטר אחר עבור האינדקס)</w:t>
+      </w:r>
+      <w:r>
+        <w:rPr>
+          <w:rFonts w:hint="cs"/>
+          <w:color w:val="000000"/>
+          <w:rtl/>
+        </w:rPr>
+        <w:t xml:space="preserve"> כך שהקוד החדש הינו:</w:t>
       </w:r>
     </w:p>
     <w:p>
@@ -6519,7 +6796,6 @@
         <w:bidi/>
         <w:ind w:left="720"/>
         <w:rPr>
-          <w:rFonts w:hint="cs"/>
           <w:rtl/>
         </w:rPr>
       </w:pPr>
@@ -8199,28 +8475,28 @@
 </file>
 
 <file path=customXml/item1.xml><?xml version="1.0" encoding="utf-8"?>
+<b:Sources xmlns:b="http://schemas.openxmlformats.org/officeDocument/2006/bibliography" xmlns="http://schemas.openxmlformats.org/officeDocument/2006/bibliography" SelectedStyle="\APASixthEditionOfficeOnline.xsl" StyleName="APA" Version="6"/>
+</file>
+
+<file path=customXml/item2.xml><?xml version="1.0" encoding="utf-8"?>
 <go:gDocsCustomXmlDataStorage xmlns:go="http://customooxmlschemas.google.com/" xmlns:r="http://schemas.openxmlformats.org/officeDocument/2006/relationships">
   <go:docsCustomData xmlns:go="http://customooxmlschemas.google.com/" roundtripDataSignature="AMtx7miS8XsypUoE4hgS+gdrg5R8o9r9mA==">AMUW2mX6vSyeP54PGphol5ehkxaZlBdGw/zQlylgZTLe7dPNSyvH6I2VR48amOHzbISO2/8TNJyGDbVkuj74837oUUdSuMhuFLObW1a0bAD1BsX6eJd/o660UxLnjd3XFI/8aBedgzWeh/eOdof3hfc2WOgBQ86besebXMx3ayPyUapUx7OsX7WdOtr+EL8OqQDzfjvRv5ZrVvTk9AD2VXdpJtGU4YslIr7ph74jKQj6vtlCO8zLKVE=</go:docsCustomData>
 </go:gDocsCustomXmlDataStorage>
 </file>
 
-<file path=customXml/item2.xml><?xml version="1.0" encoding="utf-8"?>
-<b:Sources xmlns:b="http://schemas.openxmlformats.org/officeDocument/2006/bibliography" xmlns="http://schemas.openxmlformats.org/officeDocument/2006/bibliography" SelectedStyle="\APASixthEditionOfficeOnline.xsl" StyleName="APA" Version="6"/>
+<file path=customXml/itemProps1.xml><?xml version="1.0" encoding="utf-8"?>
+<ds:datastoreItem xmlns:ds="http://schemas.openxmlformats.org/officeDocument/2006/customXml" ds:itemID="{665D9066-F683-41AF-AD14-D75431F40A50}">
+  <ds:schemaRefs>
+    <ds:schemaRef ds:uri="http://schemas.openxmlformats.org/officeDocument/2006/bibliography"/>
+  </ds:schemaRefs>
+</ds:datastoreItem>
 </file>
 
-<file path=customXml/itemProps1.xml><?xml version="1.0" encoding="utf-8"?>
+<file path=customXml/itemProps2.xml><?xml version="1.0" encoding="utf-8"?>
 <ds:datastoreItem xmlns:ds="http://schemas.openxmlformats.org/officeDocument/2006/customXml" ds:itemID="{11111111-1234-1234-1234-123412341234}">
   <ds:schemaRefs>
     <ds:schemaRef ds:uri="http://customooxmlschemas.google.com/"/>
     <ds:schemaRef ds:uri="http://schemas.openxmlformats.org/officeDocument/2006/relationships"/>
   </ds:schemaRefs>
 </ds:datastoreItem>
-</file>
-
-<file path=customXml/itemProps2.xml><?xml version="1.0" encoding="utf-8"?>
-<ds:datastoreItem xmlns:ds="http://schemas.openxmlformats.org/officeDocument/2006/customXml" ds:itemID="{665D9066-F683-41AF-AD14-D75431F40A50}">
-  <ds:schemaRefs>
-    <ds:schemaRef ds:uri="http://schemas.openxmlformats.org/officeDocument/2006/bibliography"/>
-  </ds:schemaRefs>
-</ds:datastoreItem>
 </file>
</xml_diff>